<commit_message>
use generic secrea-key-file naming convention
</commit_message>
<xml_diff>
--- a/Instructions/Instructions for Replicating the Environment.docx
+++ b/Instructions/Instructions for Replicating the Environment.docx
@@ -73,7 +73,7 @@
             <w:r>
               <w:t xml:space="preserve">Create the Service account. Follow the instructions at </w:t>
             </w:r>
-            <w:hyperlink r:id="rId4" w:anchor="for-bots-using-service-account" w:history="1">
+            <w:hyperlink r:id="rId5" w:anchor="for-bots-using-service-account" w:history="1">
               <w:r>
                 <w:rPr>
                   <w:rStyle w:val="Hyperlink"/>
@@ -100,7 +100,897 @@
           <w:tcPr>
             <w:tcW w:w="8028" w:type="dxa"/>
           </w:tcPr>
+          <w:p>
+            <w:pPr>
+              <w:pStyle w:val="NormalWeb"/>
+              <w:spacing w:before="0" w:beforeAutospacing="0" w:after="0" w:afterAutospacing="0"/>
+            </w:pPr>
+            <w:r>
+              <w:rPr>
+                <w:rFonts w:ascii="Arial" w:hAnsi="Arial" w:cs="Arial"/>
+                <w:b/>
+                <w:bCs/>
+                <w:color w:val="000000"/>
+                <w:sz w:val="22"/>
+                <w:szCs w:val="22"/>
+              </w:rPr>
+              <w:t>Create a New Google Spreadsheet</w:t>
+            </w:r>
+          </w:p>
+          <w:p>
+            <w:pPr>
+              <w:pStyle w:val="NormalWeb"/>
+              <w:numPr>
+                <w:ilvl w:val="0"/>
+                <w:numId w:val="1"/>
+              </w:numPr>
+              <w:spacing w:before="0" w:beforeAutospacing="0" w:after="0" w:afterAutospacing="0"/>
+              <w:textAlignment w:val="baseline"/>
+              <w:rPr>
+                <w:rFonts w:ascii="Arial" w:hAnsi="Arial" w:cs="Arial"/>
+                <w:color w:val="000000"/>
+                <w:sz w:val="22"/>
+                <w:szCs w:val="22"/>
+              </w:rPr>
+            </w:pPr>
+            <w:r>
+              <w:rPr>
+                <w:rFonts w:ascii="Arial" w:hAnsi="Arial" w:cs="Arial"/>
+                <w:color w:val="000000"/>
+                <w:sz w:val="22"/>
+                <w:szCs w:val="22"/>
+              </w:rPr>
+              <w:t>Make a copy from XXXX</w:t>
+            </w:r>
+          </w:p>
+          <w:p>
+            <w:pPr>
+              <w:pStyle w:val="NormalWeb"/>
+              <w:numPr>
+                <w:ilvl w:val="0"/>
+                <w:numId w:val="1"/>
+              </w:numPr>
+              <w:spacing w:before="0" w:beforeAutospacing="0" w:after="0" w:afterAutospacing="0"/>
+              <w:textAlignment w:val="baseline"/>
+              <w:rPr>
+                <w:rFonts w:ascii="Arial" w:hAnsi="Arial" w:cs="Arial"/>
+                <w:color w:val="000000"/>
+                <w:sz w:val="22"/>
+                <w:szCs w:val="22"/>
+              </w:rPr>
+            </w:pPr>
+            <w:r>
+              <w:rPr>
+                <w:rFonts w:ascii="Arial" w:hAnsi="Arial" w:cs="Arial"/>
+                <w:color w:val="000000"/>
+                <w:sz w:val="22"/>
+                <w:szCs w:val="22"/>
+              </w:rPr>
+              <w:t>Rename as XXX</w:t>
+            </w:r>
+          </w:p>
+          <w:p>
+            <w:pPr>
+              <w:numPr>
+                <w:ilvl w:val="0"/>
+                <w:numId w:val="1"/>
+              </w:numPr>
+              <w:spacing w:before="100" w:beforeAutospacing="1" w:after="100" w:afterAutospacing="1"/>
+              <w:textAlignment w:val="baseline"/>
+              <w:rPr>
+                <w:rFonts w:ascii="Arial" w:hAnsi="Arial" w:cs="Arial"/>
+                <w:color w:val="000000"/>
+                <w:sz w:val="22"/>
+                <w:szCs w:val="22"/>
+              </w:rPr>
+            </w:pPr>
+          </w:p>
+          <w:p>
+            <w:pPr>
+              <w:rPr>
+                <w:rFonts w:ascii="Times New Roman" w:hAnsi="Times New Roman" w:cs="Times New Roman"/>
+              </w:rPr>
+            </w:pPr>
+          </w:p>
+          <w:p>
+            <w:pPr>
+              <w:pStyle w:val="NormalWeb"/>
+              <w:spacing w:before="0" w:beforeAutospacing="0" w:after="0" w:afterAutospacing="0"/>
+            </w:pPr>
+            <w:r>
+              <w:rPr>
+                <w:rFonts w:ascii="Arial" w:hAnsi="Arial" w:cs="Arial"/>
+                <w:b/>
+                <w:bCs/>
+                <w:color w:val="000000"/>
+                <w:sz w:val="22"/>
+                <w:szCs w:val="22"/>
+              </w:rPr>
+              <w:t>Create A App in Heroku</w:t>
+            </w:r>
+          </w:p>
+          <w:p>
+            <w:r>
+              <w:br/>
+            </w:r>
+          </w:p>
+          <w:p>
+            <w:pPr>
+              <w:pStyle w:val="NormalWeb"/>
+              <w:numPr>
+                <w:ilvl w:val="0"/>
+                <w:numId w:val="2"/>
+              </w:numPr>
+              <w:spacing w:before="0" w:beforeAutospacing="0" w:after="0" w:afterAutospacing="0"/>
+              <w:textAlignment w:val="baseline"/>
+              <w:rPr>
+                <w:rFonts w:ascii="Arial" w:hAnsi="Arial" w:cs="Arial"/>
+                <w:color w:val="000000"/>
+                <w:sz w:val="22"/>
+                <w:szCs w:val="22"/>
+              </w:rPr>
+            </w:pPr>
+            <w:r>
+              <w:rPr>
+                <w:rFonts w:ascii="Arial" w:hAnsi="Arial" w:cs="Arial"/>
+                <w:color w:val="000000"/>
+                <w:sz w:val="22"/>
+                <w:szCs w:val="22"/>
+              </w:rPr>
+              <w:t xml:space="preserve">Create a new account in </w:t>
+            </w:r>
+            <w:proofErr w:type="spellStart"/>
+            <w:r>
+              <w:rPr>
+                <w:rFonts w:ascii="Arial" w:hAnsi="Arial" w:cs="Arial"/>
+                <w:color w:val="000000"/>
+                <w:sz w:val="22"/>
+                <w:szCs w:val="22"/>
+              </w:rPr>
+              <w:t>Heoroku</w:t>
+            </w:r>
+            <w:proofErr w:type="spellEnd"/>
+          </w:p>
+          <w:p>
+            <w:pPr>
+              <w:pStyle w:val="NormalWeb"/>
+              <w:numPr>
+                <w:ilvl w:val="0"/>
+                <w:numId w:val="2"/>
+              </w:numPr>
+              <w:spacing w:before="0" w:beforeAutospacing="0" w:after="0" w:afterAutospacing="0"/>
+              <w:textAlignment w:val="baseline"/>
+              <w:rPr>
+                <w:rFonts w:ascii="Arial" w:hAnsi="Arial" w:cs="Arial"/>
+                <w:color w:val="000000"/>
+                <w:sz w:val="22"/>
+                <w:szCs w:val="22"/>
+              </w:rPr>
+            </w:pPr>
+            <w:r>
+              <w:rPr>
+                <w:rFonts w:ascii="Arial" w:hAnsi="Arial" w:cs="Arial"/>
+                <w:color w:val="000000"/>
+                <w:sz w:val="22"/>
+                <w:szCs w:val="22"/>
+              </w:rPr>
+              <w:t xml:space="preserve">Create a new app in Heroku (e.g. app name is </w:t>
+            </w:r>
+            <w:proofErr w:type="spellStart"/>
+            <w:r>
+              <w:rPr>
+                <w:rFonts w:ascii="Arial" w:hAnsi="Arial" w:cs="Arial"/>
+                <w:b/>
+                <w:bCs/>
+                <w:color w:val="000000"/>
+                <w:sz w:val="22"/>
+                <w:szCs w:val="22"/>
+              </w:rPr>
+              <w:t>dyfc</w:t>
+            </w:r>
+            <w:proofErr w:type="spellEnd"/>
+            <w:r>
+              <w:rPr>
+                <w:rFonts w:ascii="Arial" w:hAnsi="Arial" w:cs="Arial"/>
+                <w:b/>
+                <w:bCs/>
+                <w:color w:val="000000"/>
+                <w:sz w:val="22"/>
+                <w:szCs w:val="22"/>
+              </w:rPr>
+              <w:t>-webhook)</w:t>
+            </w:r>
+          </w:p>
+          <w:p>
+            <w:pPr>
+              <w:spacing w:after="240"/>
+              <w:rPr>
+                <w:rFonts w:ascii="Times New Roman" w:hAnsi="Times New Roman" w:cs="Times New Roman"/>
+              </w:rPr>
+            </w:pPr>
+          </w:p>
+          <w:p>
+            <w:pPr>
+              <w:pStyle w:val="NormalWeb"/>
+              <w:spacing w:before="0" w:beforeAutospacing="0" w:after="0" w:afterAutospacing="0"/>
+            </w:pPr>
+            <w:r>
+              <w:rPr>
+                <w:rFonts w:ascii="Arial" w:hAnsi="Arial" w:cs="Arial"/>
+                <w:b/>
+                <w:bCs/>
+                <w:color w:val="000000"/>
+                <w:sz w:val="22"/>
+                <w:szCs w:val="22"/>
+              </w:rPr>
+              <w:t>Deploy to Heroku</w:t>
+            </w:r>
+          </w:p>
+          <w:p>
+            <w:pPr>
+              <w:pStyle w:val="NormalWeb"/>
+              <w:numPr>
+                <w:ilvl w:val="0"/>
+                <w:numId w:val="3"/>
+              </w:numPr>
+              <w:spacing w:before="0" w:beforeAutospacing="0" w:after="0" w:afterAutospacing="0"/>
+              <w:textAlignment w:val="baseline"/>
+              <w:rPr>
+                <w:rFonts w:ascii="Arial" w:hAnsi="Arial" w:cs="Arial"/>
+                <w:color w:val="000000"/>
+                <w:sz w:val="22"/>
+                <w:szCs w:val="22"/>
+              </w:rPr>
+            </w:pPr>
+            <w:r>
+              <w:rPr>
+                <w:rFonts w:ascii="Arial" w:hAnsi="Arial" w:cs="Arial"/>
+                <w:color w:val="000000"/>
+                <w:sz w:val="22"/>
+                <w:szCs w:val="22"/>
+              </w:rPr>
+              <w:t xml:space="preserve">git </w:t>
+            </w:r>
+            <w:proofErr w:type="spellStart"/>
+            <w:r>
+              <w:rPr>
+                <w:rFonts w:ascii="Arial" w:hAnsi="Arial" w:cs="Arial"/>
+                <w:color w:val="000000"/>
+                <w:sz w:val="22"/>
+                <w:szCs w:val="22"/>
+              </w:rPr>
+              <w:t>init</w:t>
+            </w:r>
+            <w:proofErr w:type="spellEnd"/>
+            <w:r>
+              <w:rPr>
+                <w:rFonts w:ascii="Arial" w:hAnsi="Arial" w:cs="Arial"/>
+                <w:color w:val="000000"/>
+                <w:sz w:val="22"/>
+                <w:szCs w:val="22"/>
+              </w:rPr>
+              <w:t xml:space="preserve"> -b </w:t>
+            </w:r>
+            <w:r>
+              <w:rPr>
+                <w:rFonts w:ascii="Arial" w:hAnsi="Arial" w:cs="Arial"/>
+                <w:b/>
+                <w:bCs/>
+                <w:color w:val="000000"/>
+                <w:sz w:val="22"/>
+                <w:szCs w:val="22"/>
+              </w:rPr>
+              <w:t>main</w:t>
+            </w:r>
+            <w:r>
+              <w:rPr>
+                <w:rFonts w:ascii="Arial" w:hAnsi="Arial" w:cs="Arial"/>
+                <w:color w:val="000000"/>
+                <w:sz w:val="22"/>
+                <w:szCs w:val="22"/>
+              </w:rPr>
+              <w:t xml:space="preserve"> </w:t>
+            </w:r>
+            <w:r>
+              <w:rPr>
+                <w:rFonts w:ascii="Arial" w:hAnsi="Arial" w:cs="Arial"/>
+                <w:i/>
+                <w:iCs/>
+                <w:color w:val="000000"/>
+                <w:sz w:val="22"/>
+                <w:szCs w:val="22"/>
+              </w:rPr>
+              <w:t>(one time)</w:t>
+            </w:r>
+          </w:p>
+          <w:p>
+            <w:pPr>
+              <w:pStyle w:val="NormalWeb"/>
+              <w:numPr>
+                <w:ilvl w:val="0"/>
+                <w:numId w:val="3"/>
+              </w:numPr>
+              <w:spacing w:before="0" w:beforeAutospacing="0" w:after="0" w:afterAutospacing="0"/>
+              <w:textAlignment w:val="baseline"/>
+              <w:rPr>
+                <w:rFonts w:ascii="Arial" w:hAnsi="Arial" w:cs="Arial"/>
+                <w:color w:val="000000"/>
+                <w:sz w:val="22"/>
+                <w:szCs w:val="22"/>
+              </w:rPr>
+            </w:pPr>
+            <w:proofErr w:type="spellStart"/>
+            <w:r>
+              <w:rPr>
+                <w:rFonts w:ascii="Arial" w:hAnsi="Arial" w:cs="Arial"/>
+                <w:b/>
+                <w:bCs/>
+                <w:color w:val="000000"/>
+                <w:sz w:val="22"/>
+                <w:szCs w:val="22"/>
+              </w:rPr>
+              <w:t>heroku</w:t>
+            </w:r>
+            <w:proofErr w:type="spellEnd"/>
+            <w:r>
+              <w:rPr>
+                <w:rFonts w:ascii="Arial" w:hAnsi="Arial" w:cs="Arial"/>
+                <w:b/>
+                <w:bCs/>
+                <w:color w:val="000000"/>
+                <w:sz w:val="22"/>
+                <w:szCs w:val="22"/>
+              </w:rPr>
+              <w:t xml:space="preserve"> </w:t>
+            </w:r>
+            <w:proofErr w:type="spellStart"/>
+            <w:r>
+              <w:rPr>
+                <w:rFonts w:ascii="Arial" w:hAnsi="Arial" w:cs="Arial"/>
+                <w:color w:val="000000"/>
+                <w:sz w:val="22"/>
+                <w:szCs w:val="22"/>
+              </w:rPr>
+              <w:t>git:</w:t>
+            </w:r>
+            <w:r>
+              <w:rPr>
+                <w:rFonts w:ascii="Arial" w:hAnsi="Arial" w:cs="Arial"/>
+                <w:b/>
+                <w:bCs/>
+                <w:color w:val="000000"/>
+                <w:sz w:val="22"/>
+                <w:szCs w:val="22"/>
+              </w:rPr>
+              <w:t>remote</w:t>
+            </w:r>
+            <w:proofErr w:type="spellEnd"/>
+            <w:r>
+              <w:rPr>
+                <w:rFonts w:ascii="Arial" w:hAnsi="Arial" w:cs="Arial"/>
+                <w:color w:val="000000"/>
+                <w:sz w:val="22"/>
+                <w:szCs w:val="22"/>
+              </w:rPr>
+              <w:t xml:space="preserve"> -a </w:t>
+            </w:r>
+            <w:proofErr w:type="spellStart"/>
+            <w:r>
+              <w:rPr>
+                <w:rFonts w:ascii="Arial" w:hAnsi="Arial" w:cs="Arial"/>
+                <w:b/>
+                <w:bCs/>
+                <w:color w:val="000000"/>
+                <w:sz w:val="22"/>
+                <w:szCs w:val="22"/>
+              </w:rPr>
+              <w:t>dyfc</w:t>
+            </w:r>
+            <w:proofErr w:type="spellEnd"/>
+            <w:r>
+              <w:rPr>
+                <w:rFonts w:ascii="Arial" w:hAnsi="Arial" w:cs="Arial"/>
+                <w:b/>
+                <w:bCs/>
+                <w:color w:val="000000"/>
+                <w:sz w:val="22"/>
+                <w:szCs w:val="22"/>
+              </w:rPr>
+              <w:t>-webhook</w:t>
+            </w:r>
+            <w:r>
+              <w:rPr>
+                <w:rFonts w:ascii="Arial" w:hAnsi="Arial" w:cs="Arial"/>
+                <w:b/>
+                <w:bCs/>
+                <w:i/>
+                <w:iCs/>
+                <w:color w:val="000000"/>
+                <w:sz w:val="22"/>
+                <w:szCs w:val="22"/>
+              </w:rPr>
+              <w:t xml:space="preserve"> (one time)</w:t>
+            </w:r>
+          </w:p>
+          <w:p>
+            <w:pPr>
+              <w:pStyle w:val="NormalWeb"/>
+              <w:numPr>
+                <w:ilvl w:val="0"/>
+                <w:numId w:val="3"/>
+              </w:numPr>
+              <w:spacing w:before="0" w:beforeAutospacing="0" w:after="0" w:afterAutospacing="0"/>
+              <w:textAlignment w:val="baseline"/>
+              <w:rPr>
+                <w:rFonts w:ascii="Arial" w:hAnsi="Arial" w:cs="Arial"/>
+                <w:color w:val="000000"/>
+                <w:sz w:val="22"/>
+                <w:szCs w:val="22"/>
+              </w:rPr>
+            </w:pPr>
+            <w:r>
+              <w:rPr>
+                <w:rFonts w:ascii="Arial" w:hAnsi="Arial" w:cs="Arial"/>
+                <w:color w:val="000000"/>
+                <w:sz w:val="22"/>
+                <w:szCs w:val="22"/>
+              </w:rPr>
+              <w:t>git add .</w:t>
+            </w:r>
+          </w:p>
+          <w:p>
+            <w:pPr>
+              <w:pStyle w:val="NormalWeb"/>
+              <w:numPr>
+                <w:ilvl w:val="0"/>
+                <w:numId w:val="3"/>
+              </w:numPr>
+              <w:spacing w:before="0" w:beforeAutospacing="0" w:after="0" w:afterAutospacing="0"/>
+              <w:textAlignment w:val="baseline"/>
+              <w:rPr>
+                <w:rFonts w:ascii="Arial" w:hAnsi="Arial" w:cs="Arial"/>
+                <w:color w:val="000000"/>
+                <w:sz w:val="22"/>
+                <w:szCs w:val="22"/>
+              </w:rPr>
+            </w:pPr>
+            <w:r>
+              <w:rPr>
+                <w:rFonts w:ascii="Arial" w:hAnsi="Arial" w:cs="Arial"/>
+                <w:color w:val="000000"/>
+                <w:sz w:val="22"/>
+                <w:szCs w:val="22"/>
+              </w:rPr>
+              <w:t>git commit -am “make it better”</w:t>
+            </w:r>
+          </w:p>
+          <w:p>
+            <w:pPr>
+              <w:pStyle w:val="NormalWeb"/>
+              <w:numPr>
+                <w:ilvl w:val="0"/>
+                <w:numId w:val="3"/>
+              </w:numPr>
+              <w:spacing w:before="0" w:beforeAutospacing="0" w:after="0" w:afterAutospacing="0"/>
+              <w:textAlignment w:val="baseline"/>
+              <w:rPr>
+                <w:rFonts w:ascii="Arial" w:hAnsi="Arial" w:cs="Arial"/>
+                <w:color w:val="000000"/>
+                <w:sz w:val="22"/>
+                <w:szCs w:val="22"/>
+              </w:rPr>
+            </w:pPr>
+            <w:r>
+              <w:rPr>
+                <w:rFonts w:ascii="Arial" w:hAnsi="Arial" w:cs="Arial"/>
+                <w:color w:val="000000"/>
+                <w:sz w:val="22"/>
+                <w:szCs w:val="22"/>
+              </w:rPr>
+              <w:t xml:space="preserve">git push </w:t>
+            </w:r>
+            <w:proofErr w:type="spellStart"/>
+            <w:r>
+              <w:rPr>
+                <w:rFonts w:ascii="Arial" w:hAnsi="Arial" w:cs="Arial"/>
+                <w:b/>
+                <w:bCs/>
+                <w:color w:val="000000"/>
+                <w:sz w:val="22"/>
+                <w:szCs w:val="22"/>
+              </w:rPr>
+              <w:t>heroku</w:t>
+            </w:r>
+            <w:proofErr w:type="spellEnd"/>
+            <w:r>
+              <w:rPr>
+                <w:rFonts w:ascii="Arial" w:hAnsi="Arial" w:cs="Arial"/>
+                <w:b/>
+                <w:bCs/>
+                <w:color w:val="000000"/>
+                <w:sz w:val="22"/>
+                <w:szCs w:val="22"/>
+              </w:rPr>
+              <w:t xml:space="preserve"> main</w:t>
+            </w:r>
+          </w:p>
+          <w:p>
+            <w:pPr>
+              <w:spacing w:after="240"/>
+              <w:rPr>
+                <w:rFonts w:ascii="Times New Roman" w:hAnsi="Times New Roman" w:cs="Times New Roman"/>
+              </w:rPr>
+            </w:pPr>
+            <w:r>
+              <w:br/>
+            </w:r>
+            <w:r>
+              <w:br/>
+            </w:r>
+          </w:p>
+          <w:p>
+            <w:pPr>
+              <w:pStyle w:val="NormalWeb"/>
+              <w:spacing w:before="0" w:beforeAutospacing="0" w:after="0" w:afterAutospacing="0"/>
+            </w:pPr>
+            <w:r>
+              <w:rPr>
+                <w:rFonts w:ascii="Arial" w:hAnsi="Arial" w:cs="Arial"/>
+                <w:b/>
+                <w:bCs/>
+                <w:color w:val="000000"/>
+                <w:sz w:val="22"/>
+                <w:szCs w:val="22"/>
+              </w:rPr>
+              <w:t>Useful Resources:</w:t>
+            </w:r>
+          </w:p>
+          <w:p>
+            <w:pPr>
+              <w:pStyle w:val="NormalWeb"/>
+              <w:spacing w:before="0" w:beforeAutospacing="0" w:after="0" w:afterAutospacing="0"/>
+            </w:pPr>
+            <w:r>
+              <w:rPr>
+                <w:rFonts w:ascii="Arial" w:hAnsi="Arial" w:cs="Arial"/>
+                <w:color w:val="000000"/>
+                <w:sz w:val="20"/>
+                <w:szCs w:val="20"/>
+              </w:rPr>
+              <w:t xml:space="preserve">How to read Google Sheets data in Pandas with </w:t>
+            </w:r>
+            <w:proofErr w:type="spellStart"/>
+            <w:r>
+              <w:rPr>
+                <w:rFonts w:ascii="Arial" w:hAnsi="Arial" w:cs="Arial"/>
+                <w:color w:val="000000"/>
+                <w:sz w:val="20"/>
+                <w:szCs w:val="20"/>
+              </w:rPr>
+              <w:t>GSpread</w:t>
+            </w:r>
+            <w:proofErr w:type="spellEnd"/>
+            <w:r>
+              <w:rPr>
+                <w:rFonts w:ascii="Arial" w:hAnsi="Arial" w:cs="Arial"/>
+                <w:color w:val="000000"/>
+                <w:sz w:val="20"/>
+                <w:szCs w:val="20"/>
+              </w:rPr>
+              <w:t>, https://practicaldatascience.co.uk/data-science/how-to-read-google-sheets-data-in-pandas-with-gspread</w:t>
+            </w:r>
+          </w:p>
           <w:p/>
+          <w:p/>
+        </w:tc>
+      </w:tr>
+      <w:tr>
+        <w:tc>
+          <w:tcPr>
+            <w:tcW w:w="988" w:type="dxa"/>
+          </w:tcPr>
+          <w:p/>
+        </w:tc>
+        <w:tc>
+          <w:tcPr>
+            <w:tcW w:w="8028" w:type="dxa"/>
+          </w:tcPr>
+          <w:p>
+            <w:pPr>
+              <w:pStyle w:val="NormalWeb"/>
+              <w:spacing w:before="0" w:beforeAutospacing="0" w:after="0" w:afterAutospacing="0"/>
+              <w:rPr>
+                <w:rFonts w:ascii="Arial" w:hAnsi="Arial" w:cs="Arial"/>
+                <w:b/>
+                <w:bCs/>
+                <w:color w:val="000000"/>
+                <w:sz w:val="22"/>
+                <w:szCs w:val="22"/>
+              </w:rPr>
+            </w:pPr>
+          </w:p>
+        </w:tc>
+      </w:tr>
+    </w:tbl>
+    <w:p/>
+    <w:p/>
+    <w:p/>
+    <w:p/>
+    <w:p/>
+    <w:p/>
+    <w:p/>
+    <w:p/>
+    <w:p/>
+    <w:p/>
+    <w:tbl>
+      <w:tblPr>
+        <w:tblStyle w:val="TableGrid"/>
+        <w:tblW w:w="0" w:type="auto"/>
+        <w:tblLook w:val="04A0" w:firstRow="1" w:lastRow="0" w:firstColumn="1" w:lastColumn="0" w:noHBand="0" w:noVBand="1"/>
+      </w:tblPr>
+      <w:tblGrid>
+        <w:gridCol w:w="222"/>
+        <w:gridCol w:w="8794"/>
+      </w:tblGrid>
+      <w:tr>
+        <w:tc>
+          <w:tcPr>
+            <w:tcW w:w="988" w:type="dxa"/>
+          </w:tcPr>
+          <w:p/>
+        </w:tc>
+        <w:tc>
+          <w:tcPr>
+            <w:tcW w:w="8028" w:type="dxa"/>
+          </w:tcPr>
+          <w:p>
+            <w:r>
+              <w:t>Create working directory</w:t>
+            </w:r>
+          </w:p>
+          <w:p/>
+          <w:p/>
+        </w:tc>
+      </w:tr>
+      <w:tr>
+        <w:tc>
+          <w:tcPr>
+            <w:tcW w:w="988" w:type="dxa"/>
+          </w:tcPr>
+          <w:p/>
+        </w:tc>
+        <w:tc>
+          <w:tcPr>
+            <w:tcW w:w="8028" w:type="dxa"/>
+          </w:tcPr>
+          <w:p/>
+          <w:p>
+            <w:r>
+              <w:t xml:space="preserve">Check that your </w:t>
+            </w:r>
+          </w:p>
+          <w:p/>
+        </w:tc>
+      </w:tr>
+      <w:tr>
+        <w:tc>
+          <w:tcPr>
+            <w:tcW w:w="988" w:type="dxa"/>
+          </w:tcPr>
+          <w:p/>
+        </w:tc>
+        <w:tc>
+          <w:tcPr>
+            <w:tcW w:w="8028" w:type="dxa"/>
+          </w:tcPr>
+          <w:p/>
+          <w:p>
+            <w:r>
+              <w:t>Set up the virtual environment</w:t>
+            </w:r>
+          </w:p>
+          <w:p/>
+          <w:p>
+            <w:r>
+              <w:rPr>
+                <w:rFonts w:ascii="Menlo" w:hAnsi="Menlo" w:cs="Menlo"/>
+                <w:b/>
+                <w:bCs/>
+                <w:color w:val="00BA13"/>
+                <w:sz w:val="23"/>
+                <w:szCs w:val="23"/>
+                <w:shd w:val="clear" w:color="auto" w:fill="101010"/>
+              </w:rPr>
+              <w:t xml:space="preserve">$ </w:t>
+            </w:r>
+            <w:r>
+              <w:rPr>
+                <w:rFonts w:ascii="Menlo" w:hAnsi="Menlo" w:cs="Menlo"/>
+                <w:color w:val="D3D7CF"/>
+                <w:sz w:val="23"/>
+                <w:szCs w:val="23"/>
+                <w:shd w:val="clear" w:color="auto" w:fill="101010"/>
+              </w:rPr>
+              <w:t>cd ~/DYFC/</w:t>
+            </w:r>
+            <w:proofErr w:type="spellStart"/>
+            <w:r>
+              <w:rPr>
+                <w:rFonts w:ascii="Menlo" w:hAnsi="Menlo" w:cs="Menlo"/>
+                <w:color w:val="D3D7CF"/>
+                <w:sz w:val="23"/>
+                <w:szCs w:val="23"/>
+                <w:shd w:val="clear" w:color="auto" w:fill="101010"/>
+              </w:rPr>
+              <w:t>dyfc</w:t>
+            </w:r>
+            <w:proofErr w:type="spellEnd"/>
+            <w:r>
+              <w:rPr>
+                <w:rFonts w:ascii="Menlo" w:hAnsi="Menlo" w:cs="Menlo"/>
+                <w:color w:val="D3D7CF"/>
+                <w:sz w:val="23"/>
+                <w:szCs w:val="23"/>
+                <w:shd w:val="clear" w:color="auto" w:fill="101010"/>
+              </w:rPr>
+              <w:t>-webhook</w:t>
+            </w:r>
+          </w:p>
+          <w:p>
+            <w:r>
+              <w:rPr>
+                <w:rFonts w:ascii="Menlo" w:hAnsi="Menlo" w:cs="Menlo"/>
+                <w:b/>
+                <w:bCs/>
+                <w:color w:val="00BA13"/>
+                <w:sz w:val="23"/>
+                <w:szCs w:val="23"/>
+                <w:shd w:val="clear" w:color="auto" w:fill="101010"/>
+              </w:rPr>
+              <w:t xml:space="preserve">$ </w:t>
+            </w:r>
+            <w:proofErr w:type="spellStart"/>
+            <w:r>
+              <w:rPr>
+                <w:rFonts w:ascii="Menlo" w:hAnsi="Menlo" w:cs="Menlo"/>
+                <w:color w:val="D3D7CF"/>
+                <w:sz w:val="23"/>
+                <w:szCs w:val="23"/>
+                <w:shd w:val="clear" w:color="auto" w:fill="101010"/>
+              </w:rPr>
+              <w:t>mkvirtualenv</w:t>
+            </w:r>
+            <w:proofErr w:type="spellEnd"/>
+            <w:r>
+              <w:rPr>
+                <w:rFonts w:ascii="Menlo" w:hAnsi="Menlo" w:cs="Menlo"/>
+                <w:color w:val="D3D7CF"/>
+                <w:sz w:val="23"/>
+                <w:szCs w:val="23"/>
+                <w:shd w:val="clear" w:color="auto" w:fill="101010"/>
+              </w:rPr>
+              <w:t xml:space="preserve"> --python=/</w:t>
+            </w:r>
+            <w:proofErr w:type="spellStart"/>
+            <w:r>
+              <w:rPr>
+                <w:rFonts w:ascii="Menlo" w:hAnsi="Menlo" w:cs="Menlo"/>
+                <w:color w:val="D3D7CF"/>
+                <w:sz w:val="23"/>
+                <w:szCs w:val="23"/>
+                <w:shd w:val="clear" w:color="auto" w:fill="101010"/>
+              </w:rPr>
+              <w:t>usr</w:t>
+            </w:r>
+            <w:proofErr w:type="spellEnd"/>
+            <w:r>
+              <w:rPr>
+                <w:rFonts w:ascii="Menlo" w:hAnsi="Menlo" w:cs="Menlo"/>
+                <w:color w:val="D3D7CF"/>
+                <w:sz w:val="23"/>
+                <w:szCs w:val="23"/>
+                <w:shd w:val="clear" w:color="auto" w:fill="101010"/>
+              </w:rPr>
+              <w:t xml:space="preserve">/bin/python3.6 </w:t>
+            </w:r>
+            <w:proofErr w:type="spellStart"/>
+            <w:r>
+              <w:rPr>
+                <w:rFonts w:ascii="Menlo" w:hAnsi="Menlo" w:cs="Menlo"/>
+                <w:color w:val="D3D7CF"/>
+                <w:sz w:val="23"/>
+                <w:szCs w:val="23"/>
+                <w:shd w:val="clear" w:color="auto" w:fill="101010"/>
+              </w:rPr>
+              <w:t>dyfc</w:t>
+            </w:r>
+            <w:proofErr w:type="spellEnd"/>
+          </w:p>
+          <w:p>
+            <w:r>
+              <w:rPr>
+                <w:rFonts w:ascii="Menlo" w:hAnsi="Menlo" w:cs="Menlo"/>
+                <w:b/>
+                <w:bCs/>
+                <w:color w:val="00BA13"/>
+                <w:sz w:val="23"/>
+                <w:szCs w:val="23"/>
+                <w:shd w:val="clear" w:color="auto" w:fill="101010"/>
+              </w:rPr>
+              <w:t xml:space="preserve">$ </w:t>
+            </w:r>
+            <w:r>
+              <w:rPr>
+                <w:rFonts w:ascii="Menlo" w:hAnsi="Menlo" w:cs="Menlo"/>
+                <w:color w:val="D3D7CF"/>
+                <w:sz w:val="23"/>
+                <w:szCs w:val="23"/>
+                <w:shd w:val="clear" w:color="auto" w:fill="101010"/>
+              </w:rPr>
+              <w:t xml:space="preserve">pip install -r requirements.txt </w:t>
+            </w:r>
+          </w:p>
+          <w:p/>
+          <w:p/>
+          <w:p/>
+          <w:p/>
+        </w:tc>
+      </w:tr>
+      <w:tr>
+        <w:tc>
+          <w:tcPr>
+            <w:tcW w:w="988" w:type="dxa"/>
+          </w:tcPr>
+          <w:p/>
+        </w:tc>
+        <w:tc>
+          <w:tcPr>
+            <w:tcW w:w="8028" w:type="dxa"/>
+          </w:tcPr>
+          <w:p>
+            <w:r>
+              <w:t>Set up flask app</w:t>
+            </w:r>
+          </w:p>
+          <w:p>
+            <w:r>
+              <w:drawing>
+                <wp:inline distT="0" distB="0" distL="0" distR="0" wp14:anchorId="20BBDAAA" wp14:editId="61C06D9E">
+                  <wp:extent cx="5731510" cy="1313180"/>
+                  <wp:effectExtent l="0" t="0" r="0" b="0"/>
+                  <wp:docPr id="1" name="Picture 1"/>
+                  <wp:cNvGraphicFramePr>
+                    <a:graphicFrameLocks xmlns:a="http://schemas.openxmlformats.org/drawingml/2006/main" noChangeAspect="1"/>
+                  </wp:cNvGraphicFramePr>
+                  <a:graphic xmlns:a="http://schemas.openxmlformats.org/drawingml/2006/main">
+                    <a:graphicData uri="http://schemas.openxmlformats.org/drawingml/2006/picture">
+                      <pic:pic xmlns:pic="http://schemas.openxmlformats.org/drawingml/2006/picture">
+                        <pic:nvPicPr>
+                          <pic:cNvPr id="1" name=""/>
+                          <pic:cNvPicPr/>
+                        </pic:nvPicPr>
+                        <pic:blipFill>
+                          <a:blip r:embed="rId6"/>
+                          <a:stretch>
+                            <a:fillRect/>
+                          </a:stretch>
+                        </pic:blipFill>
+                        <pic:spPr>
+                          <a:xfrm>
+                            <a:off x="0" y="0"/>
+                            <a:ext cx="5731510" cy="1313180"/>
+                          </a:xfrm>
+                          <a:prstGeom prst="rect">
+                            <a:avLst/>
+                          </a:prstGeom>
+                        </pic:spPr>
+                      </pic:pic>
+                    </a:graphicData>
+                  </a:graphic>
+                </wp:inline>
+              </w:drawing>
+            </w:r>
+          </w:p>
         </w:tc>
       </w:tr>
     </w:tbl>
@@ -113,6 +1003,359 @@
     </w:sectPr>
   </w:body>
 </w:document>
+</file>
+
+<file path=word/numbering.xml><?xml version="1.0" encoding="utf-8"?>
+<w:numbering xmlns:wpc="http://schemas.microsoft.com/office/word/2010/wordprocessingCanvas" xmlns:cx="http://schemas.microsoft.com/office/drawing/2014/chartex" xmlns:cx1="http://schemas.microsoft.com/office/drawing/2015/9/8/chartex" xmlns:cx2="http://schemas.microsoft.com/office/drawing/2015/10/21/chartex" xmlns:cx3="http://schemas.microsoft.com/office/drawing/2016/5/9/chartex" xmlns:cx4="http://schemas.microsoft.com/office/drawing/2016/5/10/chartex" xmlns:cx5="http://schemas.microsoft.com/office/drawing/2016/5/11/chartex" xmlns:cx6="http://schemas.microsoft.com/office/drawing/2016/5/12/chartex" xmlns:cx7="http://schemas.microsoft.com/office/drawing/2016/5/13/chartex" xmlns:cx8="http://schemas.microsoft.com/office/drawing/2016/5/14/chartex" xmlns:mc="http://schemas.openxmlformats.org/markup-compatibility/2006" xmlns:aink="http://schemas.microsoft.com/office/drawing/2016/ink" xmlns:am3d="http://schemas.microsoft.com/office/drawing/2017/model3d" xmlns:o="urn:schemas-microsoft-com:office:office" xmlns:r="http://schemas.openxmlformats.org/officeDocument/2006/relationships" xmlns:m="http://schemas.openxmlformats.org/officeDocument/2006/math" xmlns:v="urn:schemas-microsoft-com:vml" xmlns:wp14="http://schemas.microsoft.com/office/word/2010/wordprocessingDrawing" xmlns:wp="http://schemas.openxmlformats.org/drawingml/2006/wordprocessingDrawing" xmlns:w10="urn:schemas-microsoft-com:office:word" xmlns:w="http://schemas.openxmlformats.org/wordprocessingml/2006/main" xmlns:w14="http://schemas.microsoft.com/office/word/2010/wordml" xmlns:w15="http://schemas.microsoft.com/office/word/2012/wordml" xmlns:w16cex="http://schemas.microsoft.com/office/word/2018/wordml/cex" xmlns:w16cid="http://schemas.microsoft.com/office/word/2016/wordml/cid" xmlns:w16="http://schemas.microsoft.com/office/word/2018/wordml" xmlns:w16sdtdh="http://schemas.microsoft.com/office/word/2020/wordml/sdtdatahash" xmlns:w16se="http://schemas.microsoft.com/office/word/2015/wordml/symex" xmlns:wpg="http://schemas.microsoft.com/office/word/2010/wordprocessingGroup" xmlns:wpi="http://schemas.microsoft.com/office/word/2010/wordprocessingInk" xmlns:wne="http://schemas.microsoft.com/office/word/2006/wordml" xmlns:wps="http://schemas.microsoft.com/office/word/2010/wordprocessingShape" mc:Ignorable="w14 w15 w16se w16cid w16 w16cex w16sdtdh wp14">
+  <w:abstractNum w:abstractNumId="0" w15:restartNumberingAfterBreak="0">
+    <w:nsid w:val="067142D1"/>
+    <w:multiLevelType w:val="multilevel"/>
+    <w:tmpl w:val="398AB8E0"/>
+    <w:lvl w:ilvl="0">
+      <w:start w:val="1"/>
+      <w:numFmt w:val="decimal"/>
+      <w:lvlText w:val="%1."/>
+      <w:lvlJc w:val="left"/>
+      <w:pPr>
+        <w:tabs>
+          <w:tab w:val="num" w:pos="720"/>
+        </w:tabs>
+        <w:ind w:left="720" w:hanging="360"/>
+      </w:pPr>
+    </w:lvl>
+    <w:lvl w:ilvl="1" w:tentative="1">
+      <w:start w:val="1"/>
+      <w:numFmt w:val="decimal"/>
+      <w:lvlText w:val="%2."/>
+      <w:lvlJc w:val="left"/>
+      <w:pPr>
+        <w:tabs>
+          <w:tab w:val="num" w:pos="1440"/>
+        </w:tabs>
+        <w:ind w:left="1440" w:hanging="360"/>
+      </w:pPr>
+    </w:lvl>
+    <w:lvl w:ilvl="2" w:tentative="1">
+      <w:start w:val="1"/>
+      <w:numFmt w:val="decimal"/>
+      <w:lvlText w:val="%3."/>
+      <w:lvlJc w:val="left"/>
+      <w:pPr>
+        <w:tabs>
+          <w:tab w:val="num" w:pos="2160"/>
+        </w:tabs>
+        <w:ind w:left="2160" w:hanging="360"/>
+      </w:pPr>
+    </w:lvl>
+    <w:lvl w:ilvl="3" w:tentative="1">
+      <w:start w:val="1"/>
+      <w:numFmt w:val="decimal"/>
+      <w:lvlText w:val="%4."/>
+      <w:lvlJc w:val="left"/>
+      <w:pPr>
+        <w:tabs>
+          <w:tab w:val="num" w:pos="2880"/>
+        </w:tabs>
+        <w:ind w:left="2880" w:hanging="360"/>
+      </w:pPr>
+    </w:lvl>
+    <w:lvl w:ilvl="4" w:tentative="1">
+      <w:start w:val="1"/>
+      <w:numFmt w:val="decimal"/>
+      <w:lvlText w:val="%5."/>
+      <w:lvlJc w:val="left"/>
+      <w:pPr>
+        <w:tabs>
+          <w:tab w:val="num" w:pos="3600"/>
+        </w:tabs>
+        <w:ind w:left="3600" w:hanging="360"/>
+      </w:pPr>
+    </w:lvl>
+    <w:lvl w:ilvl="5" w:tentative="1">
+      <w:start w:val="1"/>
+      <w:numFmt w:val="decimal"/>
+      <w:lvlText w:val="%6."/>
+      <w:lvlJc w:val="left"/>
+      <w:pPr>
+        <w:tabs>
+          <w:tab w:val="num" w:pos="4320"/>
+        </w:tabs>
+        <w:ind w:left="4320" w:hanging="360"/>
+      </w:pPr>
+    </w:lvl>
+    <w:lvl w:ilvl="6" w:tentative="1">
+      <w:start w:val="1"/>
+      <w:numFmt w:val="decimal"/>
+      <w:lvlText w:val="%7."/>
+      <w:lvlJc w:val="left"/>
+      <w:pPr>
+        <w:tabs>
+          <w:tab w:val="num" w:pos="5040"/>
+        </w:tabs>
+        <w:ind w:left="5040" w:hanging="360"/>
+      </w:pPr>
+    </w:lvl>
+    <w:lvl w:ilvl="7" w:tentative="1">
+      <w:start w:val="1"/>
+      <w:numFmt w:val="decimal"/>
+      <w:lvlText w:val="%8."/>
+      <w:lvlJc w:val="left"/>
+      <w:pPr>
+        <w:tabs>
+          <w:tab w:val="num" w:pos="5760"/>
+        </w:tabs>
+        <w:ind w:left="5760" w:hanging="360"/>
+      </w:pPr>
+    </w:lvl>
+    <w:lvl w:ilvl="8" w:tentative="1">
+      <w:start w:val="1"/>
+      <w:numFmt w:val="decimal"/>
+      <w:lvlText w:val="%9."/>
+      <w:lvlJc w:val="left"/>
+      <w:pPr>
+        <w:tabs>
+          <w:tab w:val="num" w:pos="6480"/>
+        </w:tabs>
+        <w:ind w:left="6480" w:hanging="360"/>
+      </w:pPr>
+    </w:lvl>
+  </w:abstractNum>
+  <w:abstractNum w:abstractNumId="1" w15:restartNumberingAfterBreak="0">
+    <w:nsid w:val="403447A6"/>
+    <w:multiLevelType w:val="multilevel"/>
+    <w:tmpl w:val="C6B00612"/>
+    <w:lvl w:ilvl="0">
+      <w:start w:val="1"/>
+      <w:numFmt w:val="decimal"/>
+      <w:lvlText w:val="%1."/>
+      <w:lvlJc w:val="left"/>
+      <w:pPr>
+        <w:tabs>
+          <w:tab w:val="num" w:pos="720"/>
+        </w:tabs>
+        <w:ind w:left="720" w:hanging="360"/>
+      </w:pPr>
+    </w:lvl>
+    <w:lvl w:ilvl="1" w:tentative="1">
+      <w:start w:val="1"/>
+      <w:numFmt w:val="decimal"/>
+      <w:lvlText w:val="%2."/>
+      <w:lvlJc w:val="left"/>
+      <w:pPr>
+        <w:tabs>
+          <w:tab w:val="num" w:pos="1440"/>
+        </w:tabs>
+        <w:ind w:left="1440" w:hanging="360"/>
+      </w:pPr>
+    </w:lvl>
+    <w:lvl w:ilvl="2" w:tentative="1">
+      <w:start w:val="1"/>
+      <w:numFmt w:val="decimal"/>
+      <w:lvlText w:val="%3."/>
+      <w:lvlJc w:val="left"/>
+      <w:pPr>
+        <w:tabs>
+          <w:tab w:val="num" w:pos="2160"/>
+        </w:tabs>
+        <w:ind w:left="2160" w:hanging="360"/>
+      </w:pPr>
+    </w:lvl>
+    <w:lvl w:ilvl="3" w:tentative="1">
+      <w:start w:val="1"/>
+      <w:numFmt w:val="decimal"/>
+      <w:lvlText w:val="%4."/>
+      <w:lvlJc w:val="left"/>
+      <w:pPr>
+        <w:tabs>
+          <w:tab w:val="num" w:pos="2880"/>
+        </w:tabs>
+        <w:ind w:left="2880" w:hanging="360"/>
+      </w:pPr>
+    </w:lvl>
+    <w:lvl w:ilvl="4" w:tentative="1">
+      <w:start w:val="1"/>
+      <w:numFmt w:val="decimal"/>
+      <w:lvlText w:val="%5."/>
+      <w:lvlJc w:val="left"/>
+      <w:pPr>
+        <w:tabs>
+          <w:tab w:val="num" w:pos="3600"/>
+        </w:tabs>
+        <w:ind w:left="3600" w:hanging="360"/>
+      </w:pPr>
+    </w:lvl>
+    <w:lvl w:ilvl="5" w:tentative="1">
+      <w:start w:val="1"/>
+      <w:numFmt w:val="decimal"/>
+      <w:lvlText w:val="%6."/>
+      <w:lvlJc w:val="left"/>
+      <w:pPr>
+        <w:tabs>
+          <w:tab w:val="num" w:pos="4320"/>
+        </w:tabs>
+        <w:ind w:left="4320" w:hanging="360"/>
+      </w:pPr>
+    </w:lvl>
+    <w:lvl w:ilvl="6" w:tentative="1">
+      <w:start w:val="1"/>
+      <w:numFmt w:val="decimal"/>
+      <w:lvlText w:val="%7."/>
+      <w:lvlJc w:val="left"/>
+      <w:pPr>
+        <w:tabs>
+          <w:tab w:val="num" w:pos="5040"/>
+        </w:tabs>
+        <w:ind w:left="5040" w:hanging="360"/>
+      </w:pPr>
+    </w:lvl>
+    <w:lvl w:ilvl="7" w:tentative="1">
+      <w:start w:val="1"/>
+      <w:numFmt w:val="decimal"/>
+      <w:lvlText w:val="%8."/>
+      <w:lvlJc w:val="left"/>
+      <w:pPr>
+        <w:tabs>
+          <w:tab w:val="num" w:pos="5760"/>
+        </w:tabs>
+        <w:ind w:left="5760" w:hanging="360"/>
+      </w:pPr>
+    </w:lvl>
+    <w:lvl w:ilvl="8" w:tentative="1">
+      <w:start w:val="1"/>
+      <w:numFmt w:val="decimal"/>
+      <w:lvlText w:val="%9."/>
+      <w:lvlJc w:val="left"/>
+      <w:pPr>
+        <w:tabs>
+          <w:tab w:val="num" w:pos="6480"/>
+        </w:tabs>
+        <w:ind w:left="6480" w:hanging="360"/>
+      </w:pPr>
+    </w:lvl>
+  </w:abstractNum>
+  <w:abstractNum w:abstractNumId="2" w15:restartNumberingAfterBreak="0">
+    <w:nsid w:val="74ED6ACC"/>
+    <w:multiLevelType w:val="multilevel"/>
+    <w:tmpl w:val="9FCCF79A"/>
+    <w:lvl w:ilvl="0">
+      <w:start w:val="1"/>
+      <w:numFmt w:val="decimal"/>
+      <w:lvlText w:val="%1."/>
+      <w:lvlJc w:val="left"/>
+      <w:pPr>
+        <w:tabs>
+          <w:tab w:val="num" w:pos="720"/>
+        </w:tabs>
+        <w:ind w:left="720" w:hanging="360"/>
+      </w:pPr>
+    </w:lvl>
+    <w:lvl w:ilvl="1" w:tentative="1">
+      <w:start w:val="1"/>
+      <w:numFmt w:val="decimal"/>
+      <w:lvlText w:val="%2."/>
+      <w:lvlJc w:val="left"/>
+      <w:pPr>
+        <w:tabs>
+          <w:tab w:val="num" w:pos="1440"/>
+        </w:tabs>
+        <w:ind w:left="1440" w:hanging="360"/>
+      </w:pPr>
+    </w:lvl>
+    <w:lvl w:ilvl="2" w:tentative="1">
+      <w:start w:val="1"/>
+      <w:numFmt w:val="decimal"/>
+      <w:lvlText w:val="%3."/>
+      <w:lvlJc w:val="left"/>
+      <w:pPr>
+        <w:tabs>
+          <w:tab w:val="num" w:pos="2160"/>
+        </w:tabs>
+        <w:ind w:left="2160" w:hanging="360"/>
+      </w:pPr>
+    </w:lvl>
+    <w:lvl w:ilvl="3" w:tentative="1">
+      <w:start w:val="1"/>
+      <w:numFmt w:val="decimal"/>
+      <w:lvlText w:val="%4."/>
+      <w:lvlJc w:val="left"/>
+      <w:pPr>
+        <w:tabs>
+          <w:tab w:val="num" w:pos="2880"/>
+        </w:tabs>
+        <w:ind w:left="2880" w:hanging="360"/>
+      </w:pPr>
+    </w:lvl>
+    <w:lvl w:ilvl="4" w:tentative="1">
+      <w:start w:val="1"/>
+      <w:numFmt w:val="decimal"/>
+      <w:lvlText w:val="%5."/>
+      <w:lvlJc w:val="left"/>
+      <w:pPr>
+        <w:tabs>
+          <w:tab w:val="num" w:pos="3600"/>
+        </w:tabs>
+        <w:ind w:left="3600" w:hanging="360"/>
+      </w:pPr>
+    </w:lvl>
+    <w:lvl w:ilvl="5" w:tentative="1">
+      <w:start w:val="1"/>
+      <w:numFmt w:val="decimal"/>
+      <w:lvlText w:val="%6."/>
+      <w:lvlJc w:val="left"/>
+      <w:pPr>
+        <w:tabs>
+          <w:tab w:val="num" w:pos="4320"/>
+        </w:tabs>
+        <w:ind w:left="4320" w:hanging="360"/>
+      </w:pPr>
+    </w:lvl>
+    <w:lvl w:ilvl="6" w:tentative="1">
+      <w:start w:val="1"/>
+      <w:numFmt w:val="decimal"/>
+      <w:lvlText w:val="%7."/>
+      <w:lvlJc w:val="left"/>
+      <w:pPr>
+        <w:tabs>
+          <w:tab w:val="num" w:pos="5040"/>
+        </w:tabs>
+        <w:ind w:left="5040" w:hanging="360"/>
+      </w:pPr>
+    </w:lvl>
+    <w:lvl w:ilvl="7" w:tentative="1">
+      <w:start w:val="1"/>
+      <w:numFmt w:val="decimal"/>
+      <w:lvlText w:val="%8."/>
+      <w:lvlJc w:val="left"/>
+      <w:pPr>
+        <w:tabs>
+          <w:tab w:val="num" w:pos="5760"/>
+        </w:tabs>
+        <w:ind w:left="5760" w:hanging="360"/>
+      </w:pPr>
+    </w:lvl>
+    <w:lvl w:ilvl="8" w:tentative="1">
+      <w:start w:val="1"/>
+      <w:numFmt w:val="decimal"/>
+      <w:lvlText w:val="%9."/>
+      <w:lvlJc w:val="left"/>
+      <w:pPr>
+        <w:tabs>
+          <w:tab w:val="num" w:pos="6480"/>
+        </w:tabs>
+        <w:ind w:left="6480" w:hanging="360"/>
+      </w:pPr>
+    </w:lvl>
+  </w:abstractNum>
+  <w:num w:numId="1">
+    <w:abstractNumId w:val="0"/>
+  </w:num>
+  <w:num w:numId="2">
+    <w:abstractNumId w:val="2"/>
+  </w:num>
+  <w:num w:numId="3">
+    <w:abstractNumId w:val="1"/>
+  </w:num>
+</w:numbering>
 </file>
 
 <file path=word/styles.xml><?xml version="1.0" encoding="utf-8"?>
@@ -576,6 +1819,21 @@
       <w:shd w:val="clear" w:color="auto" w:fill="E1DFDD"/>
     </w:rPr>
   </w:style>
+  <w:style w:type="paragraph" w:styleId="NormalWeb">
+    <w:name w:val="Normal (Web)"/>
+    <w:basedOn w:val="Normal"/>
+    <w:uiPriority w:val="99"/>
+    <w:semiHidden/>
+    <w:unhideWhenUsed/>
+    <w:rsid w:val="00BC6773"/>
+    <w:pPr>
+      <w:spacing w:before="100" w:beforeAutospacing="1" w:after="100" w:afterAutospacing="1"/>
+    </w:pPr>
+    <w:rPr>
+      <w:rFonts w:ascii="Times New Roman" w:eastAsia="Times New Roman" w:hAnsi="Times New Roman" w:cs="Times New Roman"/>
+      <w:lang w:eastAsia="en-GB"/>
+    </w:rPr>
+  </w:style>
 </w:styles>
 </file>
 

</xml_diff>

<commit_message>
with agent and isntruction to replicate
</commit_message>
<xml_diff>
--- a/Instructions/Instructions for Replicating the Environment.docx
+++ b/Instructions/Instructions for Replicating the Environment.docx
@@ -3,20 +3,22 @@
 <w:document xmlns:wpc="http://schemas.microsoft.com/office/word/2010/wordprocessingCanvas" xmlns:cx="http://schemas.microsoft.com/office/drawing/2014/chartex" xmlns:cx1="http://schemas.microsoft.com/office/drawing/2015/9/8/chartex" xmlns:cx2="http://schemas.microsoft.com/office/drawing/2015/10/21/chartex" xmlns:cx3="http://schemas.microsoft.com/office/drawing/2016/5/9/chartex" xmlns:cx4="http://schemas.microsoft.com/office/drawing/2016/5/10/chartex" xmlns:cx5="http://schemas.microsoft.com/office/drawing/2016/5/11/chartex" xmlns:cx6="http://schemas.microsoft.com/office/drawing/2016/5/12/chartex" xmlns:cx7="http://schemas.microsoft.com/office/drawing/2016/5/13/chartex" xmlns:cx8="http://schemas.microsoft.com/office/drawing/2016/5/14/chartex" xmlns:mc="http://schemas.openxmlformats.org/markup-compatibility/2006" xmlns:aink="http://schemas.microsoft.com/office/drawing/2016/ink" xmlns:am3d="http://schemas.microsoft.com/office/drawing/2017/model3d" xmlns:o="urn:schemas-microsoft-com:office:office" xmlns:r="http://schemas.openxmlformats.org/officeDocument/2006/relationships" xmlns:m="http://schemas.openxmlformats.org/officeDocument/2006/math" xmlns:v="urn:schemas-microsoft-com:vml" xmlns:wp14="http://schemas.microsoft.com/office/word/2010/wordprocessingDrawing" xmlns:wp="http://schemas.openxmlformats.org/drawingml/2006/wordprocessingDrawing" xmlns:w10="urn:schemas-microsoft-com:office:word" xmlns:w="http://schemas.openxmlformats.org/wordprocessingml/2006/main" xmlns:w14="http://schemas.microsoft.com/office/word/2010/wordml" xmlns:w15="http://schemas.microsoft.com/office/word/2012/wordml" xmlns:w16cex="http://schemas.microsoft.com/office/word/2018/wordml/cex" xmlns:w16cid="http://schemas.microsoft.com/office/word/2016/wordml/cid" xmlns:w16="http://schemas.microsoft.com/office/word/2018/wordml" xmlns:w16sdtdh="http://schemas.microsoft.com/office/word/2020/wordml/sdtdatahash" xmlns:w16se="http://schemas.microsoft.com/office/word/2015/wordml/symex" xmlns:wpg="http://schemas.microsoft.com/office/word/2010/wordprocessingGroup" xmlns:wpi="http://schemas.microsoft.com/office/word/2010/wordprocessingInk" xmlns:wne="http://schemas.microsoft.com/office/word/2006/wordml" xmlns:wps="http://schemas.microsoft.com/office/word/2010/wordprocessingShape" mc:Ignorable="w14 w15 w16se w16cid w16 w16cex w16sdtdh wp14">
   <w:body>
     <w:p/>
+    <w:p/>
     <w:tbl>
       <w:tblPr>
         <w:tblStyle w:val="TableGrid"/>
-        <w:tblW w:w="0" w:type="auto"/>
+        <w:tblW w:w="9923" w:type="dxa"/>
+        <w:tblInd w:w="-289" w:type="dxa"/>
         <w:tblLook w:val="04A0" w:firstRow="1" w:lastRow="0" w:firstColumn="1" w:lastColumn="0" w:noHBand="0" w:noVBand="1"/>
       </w:tblPr>
       <w:tblGrid>
-        <w:gridCol w:w="988"/>
-        <w:gridCol w:w="8028"/>
+        <w:gridCol w:w="1277"/>
+        <w:gridCol w:w="8646"/>
       </w:tblGrid>
       <w:tr>
         <w:tc>
           <w:tcPr>
-            <w:tcW w:w="988" w:type="dxa"/>
+            <w:tcW w:w="1277" w:type="dxa"/>
           </w:tcPr>
           <w:p>
             <w:r>
@@ -26,7 +28,7 @@
         </w:tc>
         <w:tc>
           <w:tcPr>
-            <w:tcW w:w="8028" w:type="dxa"/>
+            <w:tcW w:w="8646" w:type="dxa"/>
           </w:tcPr>
           <w:p>
             <w:r>
@@ -52,7 +54,7 @@
       <w:tr>
         <w:tc>
           <w:tcPr>
-            <w:tcW w:w="988" w:type="dxa"/>
+            <w:tcW w:w="1277" w:type="dxa"/>
           </w:tcPr>
           <w:p>
             <w:r>
@@ -62,7 +64,7 @@
         </w:tc>
         <w:tc>
           <w:tcPr>
-            <w:tcW w:w="8028" w:type="dxa"/>
+            <w:tcW w:w="8646" w:type="dxa"/>
           </w:tcPr>
           <w:p>
             <w:pPr>
@@ -88,7 +90,7 @@
       <w:tr>
         <w:tc>
           <w:tcPr>
-            <w:tcW w:w="988" w:type="dxa"/>
+            <w:tcW w:w="1277" w:type="dxa"/>
           </w:tcPr>
           <w:p>
             <w:r>
@@ -98,7 +100,7 @@
         </w:tc>
         <w:tc>
           <w:tcPr>
-            <w:tcW w:w="8028" w:type="dxa"/>
+            <w:tcW w:w="8646" w:type="dxa"/>
           </w:tcPr>
           <w:p>
             <w:pPr>
@@ -687,13 +689,13 @@
       <w:tr>
         <w:tc>
           <w:tcPr>
-            <w:tcW w:w="988" w:type="dxa"/>
+            <w:tcW w:w="1277" w:type="dxa"/>
           </w:tcPr>
           <w:p/>
         </w:tc>
         <w:tc>
           <w:tcPr>
-            <w:tcW w:w="8028" w:type="dxa"/>
+            <w:tcW w:w="8646" w:type="dxa"/>
           </w:tcPr>
           <w:p>
             <w:pPr>
@@ -766,6 +768,9 @@
           <w:p/>
           <w:p>
             <w:r>
+              <w:rPr>
+                <w:noProof/>
+              </w:rPr>
               <w:drawing>
                 <wp:inline distT="0" distB="0" distL="0" distR="0" wp14:anchorId="34ACC3C9" wp14:editId="36F07E84">
                   <wp:extent cx="5269230" cy="2007631"/>
@@ -964,6 +969,7 @@
               <w:t xml:space="preserve">pip install -r requirements.txt </w:t>
             </w:r>
           </w:p>
+          <w:p/>
           <w:p/>
           <w:p/>
           <w:p/>

</xml_diff>